<commit_message>
added line for colab users
</commit_message>
<xml_diff>
--- a/thursdayHW.docx
+++ b/thursdayHW.docx
@@ -148,26 +148,17 @@
       </w:r>
       <w:proofErr w:type="spellEnd"/>
       <w:r>
+        <w:t xml:space="preserve"> = "slug"</w:t>
+      </w:r>
+    </w:p>
+    <w:p>
+      <w:proofErr w:type="spellStart"/>
+      <w:r>
+        <w:t>test_value</w:t>
+      </w:r>
+      <w:proofErr w:type="spellEnd"/>
+      <w:r>
         <w:t xml:space="preserve"> = "</w:t>
-      </w:r>
-      <w:r>
-        <w:t>slug</w:t>
-      </w:r>
-      <w:r>
-        <w:t>"</w:t>
-      </w:r>
-    </w:p>
-    <w:p>
-      <w:proofErr w:type="spellStart"/>
-      <w:r>
-        <w:t>test_value</w:t>
-      </w:r>
-      <w:proofErr w:type="spellEnd"/>
-      <w:r>
-        <w:t xml:space="preserve"> = </w:t>
-      </w:r>
-      <w:r>
-        <w:t>"</w:t>
       </w:r>
       <w:r>
         <w:t>4.8</w:t>
@@ -200,13 +191,7 @@
       </w:r>
       <w:proofErr w:type="spellEnd"/>
       <w:r>
-        <w:t xml:space="preserve"> = "</w:t>
-      </w:r>
-      <w:r>
-        <w:t>pound</w:t>
-      </w:r>
-      <w:r>
-        <w:t>"</w:t>
+        <w:t xml:space="preserve"> = "pound"</w:t>
       </w:r>
     </w:p>
     <w:p/>
@@ -340,13 +325,7 @@
       </w:r>
       <w:proofErr w:type="spellEnd"/>
       <w:r>
-        <w:t xml:space="preserve"> = "</w:t>
-      </w:r>
-      <w:r>
-        <w:t>slug</w:t>
-      </w:r>
-      <w:r>
-        <w:t>"</w:t>
+        <w:t xml:space="preserve"> = "slug"</w:t>
       </w:r>
     </w:p>
     <w:p>
@@ -359,10 +338,7 @@
       </w:r>
       <w:proofErr w:type="spellEnd"/>
       <w:r>
-        <w:t xml:space="preserve"> = </w:t>
-      </w:r>
-      <w:r>
-        <w:t>27.0</w:t>
+        <w:t xml:space="preserve"> = 27.0</w:t>
       </w:r>
     </w:p>
     <w:p>
@@ -375,13 +351,7 @@
       </w:r>
       <w:proofErr w:type="spellEnd"/>
       <w:r>
-        <w:t xml:space="preserve"> = "</w:t>
-      </w:r>
-      <w:r>
-        <w:t>snail</w:t>
-      </w:r>
-      <w:r>
-        <w:t>"</w:t>
+        <w:t xml:space="preserve"> = "snail"</w:t>
       </w:r>
     </w:p>
     <w:p>
@@ -440,6 +410,95 @@
         <w:t>)</w:t>
       </w:r>
     </w:p>
+    <w:p/>
+    <w:p/>
+    <w:p>
+      <w:pPr>
+        <w:rPr>
+          <w:b/>
+          <w:bCs/>
+        </w:rPr>
+      </w:pPr>
+      <w:r>
+        <w:rPr>
+          <w:b/>
+          <w:bCs/>
+        </w:rPr>
+        <w:t>IF YOU ARE USING GOOGLE COLAB:</w:t>
+      </w:r>
+    </w:p>
+    <w:p>
+      <w:r>
+        <w:t>You will need to run a cell at the top of your notebook that says:</w:t>
+      </w:r>
+    </w:p>
+    <w:p>
+      <w:pPr>
+        <w:rPr>
+          <w:rFonts w:ascii="Andale Mono" w:hAnsi="Andale Mono"/>
+          <w:sz w:val="13"/>
+          <w:szCs w:val="13"/>
+        </w:rPr>
+      </w:pPr>
+      <w:proofErr w:type="gramStart"/>
+      <w:r>
+        <w:rPr>
+          <w:rFonts w:ascii="Andale Mono" w:hAnsi="Andale Mono"/>
+          <w:sz w:val="13"/>
+          <w:szCs w:val="13"/>
+        </w:rPr>
+        <w:t>!</w:t>
+      </w:r>
+      <w:proofErr w:type="spellStart"/>
+      <w:r>
+        <w:rPr>
+          <w:rFonts w:ascii="Andale Mono" w:hAnsi="Andale Mono"/>
+          <w:sz w:val="13"/>
+          <w:szCs w:val="13"/>
+        </w:rPr>
+        <w:t>wget</w:t>
+      </w:r>
+      <w:proofErr w:type="spellEnd"/>
+      <w:proofErr w:type="gramEnd"/>
+      <w:r>
+        <w:rPr>
+          <w:rFonts w:ascii="Andale Mono" w:hAnsi="Andale Mono"/>
+          <w:sz w:val="13"/>
+          <w:szCs w:val="13"/>
+        </w:rPr>
+        <w:t xml:space="preserve"> </w:t>
+      </w:r>
+      <w:r>
+        <w:rPr>
+          <w:rFonts w:ascii="Andale Mono" w:hAnsi="Andale Mono"/>
+          <w:sz w:val="13"/>
+          <w:szCs w:val="13"/>
+        </w:rPr>
+        <w:t>https://raw.githubusercontent.com/aGitHasNoName/pythonBootcampT</w:t>
+      </w:r>
+      <w:r>
+        <w:rPr>
+          <w:rFonts w:ascii="Andale Mono" w:hAnsi="Andale Mono"/>
+          <w:sz w:val="13"/>
+          <w:szCs w:val="13"/>
+        </w:rPr>
+        <w:t>h</w:t>
+      </w:r>
+      <w:r>
+        <w:rPr>
+          <w:rFonts w:ascii="Andale Mono" w:hAnsi="Andale Mono"/>
+          <w:sz w:val="13"/>
+          <w:szCs w:val="13"/>
+        </w:rPr>
+        <w:t>ursday/master/conversionMeasures.csv</w:t>
+      </w:r>
+    </w:p>
+    <w:p>
+      <w:r>
+        <w:t>To upload the csv file. You can just copy and paste that line into a new code cell.</w:t>
+      </w:r>
+    </w:p>
+    <w:p/>
     <w:p/>
     <w:p>
       <w:r>
@@ -1216,6 +1275,7 @@
     <w:lsdException w:name="HTML Sample" w:semiHidden="1" w:unhideWhenUsed="1"/>
     <w:lsdException w:name="HTML Typewriter" w:semiHidden="1" w:unhideWhenUsed="1"/>
     <w:lsdException w:name="HTML Variable" w:semiHidden="1" w:unhideWhenUsed="1"/>
+    <w:lsdException w:name="Normal Table" w:semiHidden="1" w:unhideWhenUsed="1"/>
     <w:lsdException w:name="annotation subject" w:semiHidden="1" w:unhideWhenUsed="1"/>
     <w:lsdException w:name="No List" w:semiHidden="1" w:unhideWhenUsed="1"/>
     <w:lsdException w:name="Outline List 1" w:semiHidden="1" w:unhideWhenUsed="1"/>
@@ -1262,8 +1322,10 @@
     <w:lsdException w:name="Table Subtle 2" w:semiHidden="1" w:unhideWhenUsed="1"/>
     <w:lsdException w:name="Table Web 1" w:semiHidden="1" w:unhideWhenUsed="1"/>
     <w:lsdException w:name="Table Web 2" w:semiHidden="1" w:unhideWhenUsed="1"/>
+    <w:lsdException w:name="Table Web 3" w:semiHidden="1" w:unhideWhenUsed="1"/>
     <w:lsdException w:name="Balloon Text" w:semiHidden="1" w:unhideWhenUsed="1"/>
     <w:lsdException w:name="Table Grid" w:uiPriority="39"/>
+    <w:lsdException w:name="Table Theme" w:semiHidden="1" w:unhideWhenUsed="1"/>
     <w:lsdException w:name="Placeholder Text" w:semiHidden="1"/>
     <w:lsdException w:name="No Spacing" w:uiPriority="1" w:qFormat="1"/>
     <w:lsdException w:name="Light Shading" w:uiPriority="60"/>
@@ -1492,6 +1554,7 @@
   <w:style w:type="character" w:default="1" w:styleId="DefaultParagraphFont">
     <w:name w:val="Default Paragraph Font"/>
     <w:uiPriority w:val="1"/>
+    <w:semiHidden/>
     <w:unhideWhenUsed/>
   </w:style>
   <w:style w:type="table" w:default="1" w:styleId="TableNormal">

</xml_diff>